<commit_message>
Update Working the ISS Repeater with a Baofeng UV5R V2.docx
Repository changed from Dropbox to GitHub
</commit_message>
<xml_diff>
--- a/Working the ISS Repeater with a Baofeng UV5R V2.docx
+++ b/Working the ISS Repeater with a Baofeng UV5R V2.docx
@@ -1234,9 +1234,27 @@
           <w:szCs w:val="24"/>
           <w:lang w:val="en-US"/>
         </w:rPr>
-        <w:t>dropbox</w:t>
+        <w:t>GitHub</w:t>
       </w:r>
       <w:proofErr w:type="spellEnd"/>
+      <w:r>
+        <w:rPr>
+          <w:rFonts w:ascii="Times New Roman" w:eastAsia="Times New Roman" w:hAnsi="Times New Roman" w:cs="Times New Roman"/>
+          <w:sz w:val="24"/>
+          <w:szCs w:val="24"/>
+          <w:lang w:val="en-US"/>
+        </w:rPr>
+        <w:t xml:space="preserve"> </w:t>
+      </w:r>
+      <w:r>
+        <w:rPr>
+          <w:rFonts w:ascii="Times New Roman" w:eastAsia="Times New Roman" w:hAnsi="Times New Roman" w:cs="Times New Roman"/>
+          <w:sz w:val="24"/>
+          <w:szCs w:val="24"/>
+          <w:lang w:val="en-US"/>
+        </w:rPr>
+        <w:t xml:space="preserve">[5] </w:t>
+      </w:r>
       <w:proofErr w:type="gramStart"/>
       <w:r>
         <w:rPr>
@@ -1245,16 +1263,16 @@
           <w:szCs w:val="24"/>
           <w:lang w:val="en-US"/>
         </w:rPr>
-        <w:t>.</w:t>
-      </w:r>
-      <w:r>
-        <w:rPr>
-          <w:rFonts w:ascii="Times New Roman" w:eastAsia="Times New Roman" w:hAnsi="Times New Roman" w:cs="Times New Roman"/>
-          <w:sz w:val="24"/>
-          <w:szCs w:val="24"/>
-          <w:lang w:val="en-US"/>
-        </w:rPr>
-        <w:t>[</w:t>
+        <w:t xml:space="preserve">( </w:t>
+      </w:r>
+      <w:r>
+        <w:rPr>
+          <w:rFonts w:ascii="Times New Roman" w:eastAsia="Times New Roman" w:hAnsi="Times New Roman" w:cs="Times New Roman"/>
+          <w:sz w:val="24"/>
+          <w:szCs w:val="24"/>
+          <w:lang w:val="en-US"/>
+        </w:rPr>
+        <w:t>ISS</w:t>
       </w:r>
       <w:proofErr w:type="gramEnd"/>
       <w:r>
@@ -1264,16 +1282,7 @@
           <w:szCs w:val="24"/>
           <w:lang w:val="en-US"/>
         </w:rPr>
-        <w:t xml:space="preserve">5] ( </w:t>
-      </w:r>
-      <w:r>
-        <w:rPr>
-          <w:rFonts w:ascii="Times New Roman" w:eastAsia="Times New Roman" w:hAnsi="Times New Roman" w:cs="Times New Roman"/>
-          <w:sz w:val="24"/>
-          <w:szCs w:val="24"/>
-          <w:lang w:val="en-US"/>
-        </w:rPr>
-        <w:t xml:space="preserve">ISS </w:t>
+        <w:t xml:space="preserve"> </w:t>
       </w:r>
       <w:proofErr w:type="spellStart"/>
       <w:r>
@@ -1438,27 +1447,7 @@
             <w:szCs w:val="24"/>
             <w:lang w:val="en-US"/>
           </w:rPr>
-          <w:t>https://f-droid.org/e</w:t>
-        </w:r>
-        <w:r>
-          <w:rPr>
-            <w:rStyle w:val="Hyperlink"/>
-            <w:rFonts w:ascii="Times New Roman" w:eastAsia="Times New Roman" w:hAnsi="Times New Roman" w:cs="Times New Roman"/>
-            <w:sz w:val="24"/>
-            <w:szCs w:val="24"/>
-            <w:lang w:val="en-US"/>
-          </w:rPr>
-          <w:t>n</w:t>
-        </w:r>
-        <w:r>
-          <w:rPr>
-            <w:rStyle w:val="Hyperlink"/>
-            <w:rFonts w:ascii="Times New Roman" w:eastAsia="Times New Roman" w:hAnsi="Times New Roman" w:cs="Times New Roman"/>
-            <w:sz w:val="24"/>
-            <w:szCs w:val="24"/>
-            <w:lang w:val="en-US"/>
-          </w:rPr>
-          <w:t>/packages/com.rtbishop.look4sat/</w:t>
+          <w:t>https://f-droid.org/en/packages/com.rtbishop.look4sat/</w:t>
         </w:r>
       </w:hyperlink>
     </w:p>
@@ -1579,17 +1568,6 @@
         </w:rPr>
         <w:t xml:space="preserve">[5]: </w:t>
       </w:r>
-    </w:p>
-    <w:p>
-      <w:pPr>
-        <w:spacing w:after="0"/>
-        <w:rPr>
-          <w:rFonts w:ascii="Times New Roman" w:eastAsia="Times New Roman" w:hAnsi="Times New Roman" w:cs="Times New Roman"/>
-          <w:sz w:val="24"/>
-          <w:szCs w:val="24"/>
-          <w:lang w:val="en-US"/>
-        </w:rPr>
-      </w:pPr>
       <w:hyperlink r:id="rId8" w:history="1">
         <w:r>
           <w:rPr>
@@ -1599,7 +1577,7 @@
             <w:szCs w:val="24"/>
             <w:lang w:val="en-US"/>
           </w:rPr>
-          <w:t>https://www.dropb</w:t>
+          <w:t>https://gith</w:t>
         </w:r>
         <w:r>
           <w:rPr>
@@ -1609,7 +1587,7 @@
             <w:szCs w:val="24"/>
             <w:lang w:val="en-US"/>
           </w:rPr>
-          <w:t>o</w:t>
+          <w:t>u</w:t>
         </w:r>
         <w:r>
           <w:rPr>
@@ -1619,7 +1597,7 @@
             <w:szCs w:val="24"/>
             <w:lang w:val="en-US"/>
           </w:rPr>
-          <w:t>x.com/scl/fo/0lywttgs3fkuw8fv1zgx5/h?dl=0&amp;rlkey=x6m4u5b30vmnalilknqo1tejh</w:t>
+          <w:t>b.com/TerryOz/ISS-Crossband-Repeater-with-UV5R</w:t>
         </w:r>
       </w:hyperlink>
     </w:p>

</xml_diff>